<commit_message>
Data types and structures
</commit_message>
<xml_diff>
--- a/week5_1111004/Note_10.4.docx
+++ b/week5_1111004/Note_10.4.docx
@@ -182,11 +182,6 @@
       </w:r>
     </w:p>
     <w:p>
-      <w:pPr>
-        <w:rPr>
-          <w:rFonts w:hint="eastAsia"/>
-        </w:rPr>
-      </w:pPr>
       <w:r>
         <w:rPr>
           <w:rFonts w:hint="eastAsia"/>
@@ -354,10 +349,7 @@
         <w:ind w:firstLineChars="100" w:firstLine="240"/>
       </w:pPr>
       <w:r>
-        <w:t xml:space="preserve">include= </w:t>
-      </w:r>
-      <w:r>
-        <w:t>TRUE</w:t>
+        <w:t>include= TRUE</w:t>
       </w:r>
       <w:r>
         <w:rPr>
@@ -395,13 +387,7 @@
         <w:rPr>
           <w:rFonts w:hint="eastAsia"/>
         </w:rPr>
-        <w:t>&amp;</w:t>
-      </w:r>
-      <w:r>
-        <w:rPr>
-          <w:rFonts w:hint="eastAsia"/>
-        </w:rPr>
-        <w:t>Co</w:t>
+        <w:t>&amp;Co</w:t>
       </w:r>
       <w:r>
         <w:t>de</w:t>
@@ -509,13 +495,7 @@
     </w:p>
     <w:p/>
     <w:p/>
-    <w:p>
-      <w:pPr>
-        <w:rPr>
-          <w:rFonts w:hint="eastAsia"/>
-        </w:rPr>
-      </w:pPr>
-    </w:p>
+    <w:p/>
     <w:p>
       <w:r>
         <w:rPr>
@@ -541,13 +521,7 @@
         <w:t>課程</w:t>
       </w:r>
     </w:p>
-    <w:p>
-      <w:pPr>
-        <w:rPr>
-          <w:rFonts w:hint="eastAsia"/>
-        </w:rPr>
-      </w:pPr>
-    </w:p>
+    <w:p/>
     <w:p>
       <w:r>
         <w:rPr>
@@ -628,10 +602,7 @@
         <w:t>檢查</w:t>
       </w:r>
       <w:r>
-        <w:rPr>
-          <w:rFonts w:hint="eastAsia"/>
-        </w:rPr>
-        <w:t>X</w:t>
+        <w:t>x</w:t>
       </w:r>
       <w:r>
         <w:rPr>
@@ -677,11 +648,6 @@
       </w:r>
     </w:p>
     <w:p>
-      <w:pPr>
-        <w:rPr>
-          <w:rFonts w:hint="eastAsia"/>
-        </w:rPr>
-      </w:pPr>
       <w:r>
         <w:rPr>
           <w:rFonts w:hint="eastAsia"/>
@@ -735,14 +701,114 @@
       </w:r>
     </w:p>
     <w:p/>
-    <w:p>
-      <w:pPr>
-        <w:rPr>
-          <w:rFonts w:hint="eastAsia"/>
-        </w:rPr>
-      </w:pPr>
-      <w:bookmarkStart w:id="0" w:name="_GoBack"/>
-      <w:bookmarkEnd w:id="0"/>
+    <w:p/>
+    <w:p>
+      <w:r>
+        <w:rPr>
+          <w:rFonts w:hint="eastAsia"/>
+        </w:rPr>
+        <w:t>##</w:t>
+      </w:r>
+      <w:r>
+        <w:rPr>
+          <w:rFonts w:hint="eastAsia"/>
+        </w:rPr>
+        <w:t>重要概念</w:t>
+      </w:r>
+      <w:r>
+        <w:rPr>
+          <w:rFonts w:hint="eastAsia"/>
+        </w:rPr>
+        <w:t>(</w:t>
+      </w:r>
+      <w:r>
+        <w:rPr>
+          <w:rFonts w:hint="eastAsia"/>
+        </w:rPr>
+        <w:t>T</w:t>
+      </w:r>
+      <w:r>
+        <w:t>eacher draw pic</w:t>
+      </w:r>
+      <w:r>
+        <w:t>)</w:t>
+      </w:r>
+      <w:r>
+        <w:rPr>
+          <w:rFonts w:hint="eastAsia"/>
+        </w:rPr>
+        <w:t>：</w:t>
+      </w:r>
+    </w:p>
+    <w:p>
+      <w:pPr>
+        <w:pStyle w:val="a7"/>
+        <w:numPr>
+          <w:ilvl w:val="0"/>
+          <w:numId w:val="2"/>
+        </w:numPr>
+        <w:ind w:leftChars="0"/>
+      </w:pPr>
+      <w:r>
+        <w:t>Numeric</w:t>
+      </w:r>
+    </w:p>
+    <w:p>
+      <w:pPr>
+        <w:pStyle w:val="a7"/>
+        <w:numPr>
+          <w:ilvl w:val="0"/>
+          <w:numId w:val="3"/>
+        </w:numPr>
+        <w:ind w:leftChars="0"/>
+        <w:rPr>
+          <w:rFonts w:hint="eastAsia"/>
+        </w:rPr>
+      </w:pPr>
+      <w:r>
+        <w:t>--4. Double</w:t>
+      </w:r>
+      <w:r>
+        <w:rPr>
+          <w:rFonts w:hint="eastAsia"/>
+        </w:rPr>
+        <w:t>、</w:t>
+      </w:r>
+      <w:r>
+        <w:rPr>
+          <w:rFonts w:hint="eastAsia"/>
+        </w:rPr>
+        <w:t>5</w:t>
+      </w:r>
+      <w:r>
+        <w:t>. Integer</w:t>
+      </w:r>
+    </w:p>
+    <w:p>
+      <w:pPr>
+        <w:pStyle w:val="a7"/>
+        <w:numPr>
+          <w:ilvl w:val="0"/>
+          <w:numId w:val="2"/>
+        </w:numPr>
+        <w:ind w:leftChars="0"/>
+      </w:pPr>
+      <w:r>
+        <w:t>Character</w:t>
+      </w:r>
+    </w:p>
+    <w:p>
+      <w:pPr>
+        <w:pStyle w:val="a7"/>
+        <w:numPr>
+          <w:ilvl w:val="0"/>
+          <w:numId w:val="2"/>
+        </w:numPr>
+        <w:ind w:leftChars="0"/>
+      </w:pPr>
+      <w:r>
+        <w:t>Logical</w:t>
+      </w:r>
     </w:p>
     <w:p/>
     <w:p>
@@ -792,9 +858,6 @@
           <w:numId w:val="1"/>
         </w:numPr>
         <w:ind w:leftChars="0"/>
-        <w:rPr>
-          <w:rFonts w:hint="eastAsia"/>
-        </w:rPr>
       </w:pPr>
       <w:r>
         <w:rPr>
@@ -806,13 +869,7 @@
         <w:t>eacher draw pic</w:t>
       </w:r>
     </w:p>
-    <w:p>
-      <w:pPr>
-        <w:rPr>
-          <w:rFonts w:hint="eastAsia"/>
-        </w:rPr>
-      </w:pPr>
-    </w:p>
+    <w:p/>
     <w:p>
       <w:r>
         <w:rPr>
@@ -847,11 +904,8 @@
       </w:r>
     </w:p>
     <w:p>
-      <w:pPr>
-        <w:rPr>
-          <w:rFonts w:hint="eastAsia"/>
-        </w:rPr>
-      </w:pPr>
+      <w:bookmarkStart w:id="0" w:name="_GoBack"/>
+      <w:bookmarkEnd w:id="0"/>
     </w:p>
     <w:sectPr>
       <w:pgSz w:w="11906" w:h="16838"/>
@@ -904,6 +958,208 @@
 <file path=word/numbering.xml><?xml version="1.0" encoding="utf-8"?>
 <w:numbering xmlns:wpc="http://schemas.microsoft.com/office/word/2010/wordprocessingCanvas" xmlns:cx="http://schemas.microsoft.com/office/drawing/2014/chartex" xmlns:cx1="http://schemas.microsoft.com/office/drawing/2015/9/8/chartex" xmlns:cx2="http://schemas.microsoft.com/office/drawing/2015/10/21/chartex" xmlns:cx3="http://schemas.microsoft.com/office/drawing/2016/5/9/chartex" xmlns:cx4="http://schemas.microsoft.com/office/drawing/2016/5/10/chartex" xmlns:cx5="http://schemas.microsoft.com/office/drawing/2016/5/11/chartex" xmlns:cx6="http://schemas.microsoft.com/office/drawing/2016/5/12/chartex" xmlns:cx7="http://schemas.microsoft.com/office/drawing/2016/5/13/chartex" xmlns:cx8="http://schemas.microsoft.com/office/drawing/2016/5/14/chartex" xmlns:mc="http://schemas.openxmlformats.org/markup-compatibility/2006" xmlns:aink="http://schemas.microsoft.com/office/drawing/2016/ink" xmlns:am3d="http://schemas.microsoft.com/office/drawing/2017/model3d" xmlns:o="urn:schemas-microsoft-com:office:office" xmlns:r="http://schemas.openxmlformats.org/officeDocument/2006/relationships" xmlns:m="http://schemas.openxmlformats.org/officeDocument/2006/math" xmlns:v="urn:schemas-microsoft-com:vml" xmlns:wp14="http://schemas.microsoft.com/office/word/2010/wordprocessingDrawing" xmlns:wp="http://schemas.openxmlformats.org/drawingml/2006/wordprocessingDrawing" xmlns:w10="urn:schemas-microsoft-com:office:word" xmlns:w="http://schemas.openxmlformats.org/wordprocessingml/2006/main" xmlns:w14="http://schemas.microsoft.com/office/word/2010/wordml" xmlns:w15="http://schemas.microsoft.com/office/word/2012/wordml" xmlns:w16cid="http://schemas.microsoft.com/office/word/2016/wordml/cid" xmlns:w16se="http://schemas.microsoft.com/office/word/2015/wordml/symex" xmlns:wpg="http://schemas.microsoft.com/office/word/2010/wordprocessingGroup" xmlns:wpi="http://schemas.microsoft.com/office/word/2010/wordprocessingInk" xmlns:wne="http://schemas.microsoft.com/office/word/2006/wordml" xmlns:wps="http://schemas.microsoft.com/office/word/2010/wordprocessingShape" mc:Ignorable="w14 w15 w16se w16cid wp14">
   <w:abstractNum w:abstractNumId="0" w15:restartNumberingAfterBreak="0">
+    <w:nsid w:val="1BF24969"/>
+    <w:multiLevelType w:val="hybridMultilevel"/>
+    <w:tmpl w:val="69D0D592"/>
+    <w:lvl w:ilvl="0" w:tplc="D73A4EA4">
+      <w:start w:val="1"/>
+      <w:numFmt w:val="bullet"/>
+      <w:lvlText w:val=""/>
+      <w:lvlJc w:val="left"/>
+      <w:pPr>
+        <w:ind w:left="720" w:hanging="360"/>
+      </w:pPr>
+      <w:rPr>
+        <w:rFonts w:ascii="Wingdings" w:eastAsiaTheme="minorEastAsia" w:hAnsi="Wingdings" w:cstheme="minorBidi" w:hint="default"/>
+      </w:rPr>
+    </w:lvl>
+    <w:lvl w:ilvl="1" w:tplc="04090003" w:tentative="1">
+      <w:start w:val="1"/>
+      <w:numFmt w:val="bullet"/>
+      <w:lvlText w:val=""/>
+      <w:lvlJc w:val="left"/>
+      <w:pPr>
+        <w:ind w:left="1320" w:hanging="480"/>
+      </w:pPr>
+      <w:rPr>
+        <w:rFonts w:ascii="Wingdings" w:hAnsi="Wingdings" w:hint="default"/>
+      </w:rPr>
+    </w:lvl>
+    <w:lvl w:ilvl="2" w:tplc="04090005" w:tentative="1">
+      <w:start w:val="1"/>
+      <w:numFmt w:val="bullet"/>
+      <w:lvlText w:val=""/>
+      <w:lvlJc w:val="left"/>
+      <w:pPr>
+        <w:ind w:left="1800" w:hanging="480"/>
+      </w:pPr>
+      <w:rPr>
+        <w:rFonts w:ascii="Wingdings" w:hAnsi="Wingdings" w:hint="default"/>
+      </w:rPr>
+    </w:lvl>
+    <w:lvl w:ilvl="3" w:tplc="04090001" w:tentative="1">
+      <w:start w:val="1"/>
+      <w:numFmt w:val="bullet"/>
+      <w:lvlText w:val=""/>
+      <w:lvlJc w:val="left"/>
+      <w:pPr>
+        <w:ind w:left="2280" w:hanging="480"/>
+      </w:pPr>
+      <w:rPr>
+        <w:rFonts w:ascii="Wingdings" w:hAnsi="Wingdings" w:hint="default"/>
+      </w:rPr>
+    </w:lvl>
+    <w:lvl w:ilvl="4" w:tplc="04090003" w:tentative="1">
+      <w:start w:val="1"/>
+      <w:numFmt w:val="bullet"/>
+      <w:lvlText w:val=""/>
+      <w:lvlJc w:val="left"/>
+      <w:pPr>
+        <w:ind w:left="2760" w:hanging="480"/>
+      </w:pPr>
+      <w:rPr>
+        <w:rFonts w:ascii="Wingdings" w:hAnsi="Wingdings" w:hint="default"/>
+      </w:rPr>
+    </w:lvl>
+    <w:lvl w:ilvl="5" w:tplc="04090005" w:tentative="1">
+      <w:start w:val="1"/>
+      <w:numFmt w:val="bullet"/>
+      <w:lvlText w:val=""/>
+      <w:lvlJc w:val="left"/>
+      <w:pPr>
+        <w:ind w:left="3240" w:hanging="480"/>
+      </w:pPr>
+      <w:rPr>
+        <w:rFonts w:ascii="Wingdings" w:hAnsi="Wingdings" w:hint="default"/>
+      </w:rPr>
+    </w:lvl>
+    <w:lvl w:ilvl="6" w:tplc="04090001" w:tentative="1">
+      <w:start w:val="1"/>
+      <w:numFmt w:val="bullet"/>
+      <w:lvlText w:val=""/>
+      <w:lvlJc w:val="left"/>
+      <w:pPr>
+        <w:ind w:left="3720" w:hanging="480"/>
+      </w:pPr>
+      <w:rPr>
+        <w:rFonts w:ascii="Wingdings" w:hAnsi="Wingdings" w:hint="default"/>
+      </w:rPr>
+    </w:lvl>
+    <w:lvl w:ilvl="7" w:tplc="04090003" w:tentative="1">
+      <w:start w:val="1"/>
+      <w:numFmt w:val="bullet"/>
+      <w:lvlText w:val=""/>
+      <w:lvlJc w:val="left"/>
+      <w:pPr>
+        <w:ind w:left="4200" w:hanging="480"/>
+      </w:pPr>
+      <w:rPr>
+        <w:rFonts w:ascii="Wingdings" w:hAnsi="Wingdings" w:hint="default"/>
+      </w:rPr>
+    </w:lvl>
+    <w:lvl w:ilvl="8" w:tplc="04090005" w:tentative="1">
+      <w:start w:val="1"/>
+      <w:numFmt w:val="bullet"/>
+      <w:lvlText w:val=""/>
+      <w:lvlJc w:val="left"/>
+      <w:pPr>
+        <w:ind w:left="4680" w:hanging="480"/>
+      </w:pPr>
+      <w:rPr>
+        <w:rFonts w:ascii="Wingdings" w:hAnsi="Wingdings" w:hint="default"/>
+      </w:rPr>
+    </w:lvl>
+  </w:abstractNum>
+  <w:abstractNum w:abstractNumId="1" w15:restartNumberingAfterBreak="0">
+    <w:nsid w:val="5663646C"/>
+    <w:multiLevelType w:val="hybridMultilevel"/>
+    <w:tmpl w:val="ADDA21A6"/>
+    <w:lvl w:ilvl="0" w:tplc="E85EED9A">
+      <w:start w:val="1"/>
+      <w:numFmt w:val="decimal"/>
+      <w:lvlText w:val="%1."/>
+      <w:lvlJc w:val="left"/>
+      <w:pPr>
+        <w:ind w:left="360" w:hanging="360"/>
+      </w:pPr>
+      <w:rPr>
+        <w:rFonts w:hint="default"/>
+      </w:rPr>
+    </w:lvl>
+    <w:lvl w:ilvl="1" w:tplc="04090019" w:tentative="1">
+      <w:start w:val="1"/>
+      <w:numFmt w:val="ideographTraditional"/>
+      <w:lvlText w:val="%2、"/>
+      <w:lvlJc w:val="left"/>
+      <w:pPr>
+        <w:ind w:left="960" w:hanging="480"/>
+      </w:pPr>
+    </w:lvl>
+    <w:lvl w:ilvl="2" w:tplc="0409001B" w:tentative="1">
+      <w:start w:val="1"/>
+      <w:numFmt w:val="lowerRoman"/>
+      <w:lvlText w:val="%3."/>
+      <w:lvlJc w:val="right"/>
+      <w:pPr>
+        <w:ind w:left="1440" w:hanging="480"/>
+      </w:pPr>
+    </w:lvl>
+    <w:lvl w:ilvl="3" w:tplc="0409000F" w:tentative="1">
+      <w:start w:val="1"/>
+      <w:numFmt w:val="decimal"/>
+      <w:lvlText w:val="%4."/>
+      <w:lvlJc w:val="left"/>
+      <w:pPr>
+        <w:ind w:left="1920" w:hanging="480"/>
+      </w:pPr>
+    </w:lvl>
+    <w:lvl w:ilvl="4" w:tplc="04090019" w:tentative="1">
+      <w:start w:val="1"/>
+      <w:numFmt w:val="ideographTraditional"/>
+      <w:lvlText w:val="%5、"/>
+      <w:lvlJc w:val="left"/>
+      <w:pPr>
+        <w:ind w:left="2400" w:hanging="480"/>
+      </w:pPr>
+    </w:lvl>
+    <w:lvl w:ilvl="5" w:tplc="0409001B" w:tentative="1">
+      <w:start w:val="1"/>
+      <w:numFmt w:val="lowerRoman"/>
+      <w:lvlText w:val="%6."/>
+      <w:lvlJc w:val="right"/>
+      <w:pPr>
+        <w:ind w:left="2880" w:hanging="480"/>
+      </w:pPr>
+    </w:lvl>
+    <w:lvl w:ilvl="6" w:tplc="0409000F" w:tentative="1">
+      <w:start w:val="1"/>
+      <w:numFmt w:val="decimal"/>
+      <w:lvlText w:val="%7."/>
+      <w:lvlJc w:val="left"/>
+      <w:pPr>
+        <w:ind w:left="3360" w:hanging="480"/>
+      </w:pPr>
+    </w:lvl>
+    <w:lvl w:ilvl="7" w:tplc="04090019" w:tentative="1">
+      <w:start w:val="1"/>
+      <w:numFmt w:val="ideographTraditional"/>
+      <w:lvlText w:val="%8、"/>
+      <w:lvlJc w:val="left"/>
+      <w:pPr>
+        <w:ind w:left="3840" w:hanging="480"/>
+      </w:pPr>
+    </w:lvl>
+    <w:lvl w:ilvl="8" w:tplc="0409001B" w:tentative="1">
+      <w:start w:val="1"/>
+      <w:numFmt w:val="lowerRoman"/>
+      <w:lvlText w:val="%9."/>
+      <w:lvlJc w:val="right"/>
+      <w:pPr>
+        <w:ind w:left="4320" w:hanging="480"/>
+      </w:pPr>
+    </w:lvl>
+  </w:abstractNum>
+  <w:abstractNum w:abstractNumId="2" w15:restartNumberingAfterBreak="0">
     <w:nsid w:val="72282D54"/>
     <w:multiLevelType w:val="hybridMultilevel"/>
     <w:tmpl w:val="7EFC286E"/>
@@ -1017,6 +1273,12 @@
     </w:lvl>
   </w:abstractNum>
   <w:num w:numId="1">
+    <w:abstractNumId w:val="2"/>
+  </w:num>
+  <w:num w:numId="2">
+    <w:abstractNumId w:val="1"/>
+  </w:num>
+  <w:num w:numId="3">
     <w:abstractNumId w:val="0"/>
   </w:num>
 </w:numbering>

</xml_diff>